<commit_message>
Added note that Configuration file and the XSD must be in the classpath.
</commit_message>
<xml_diff>
--- a/Delta Capability Framework.docx
+++ b/Delta Capability Framework.docx
@@ -258,127 +258,80 @@
           <w:r>
             <w:fldChar w:fldCharType="separate"/>
           </w:r>
-          <w:bookmarkStart w:id="0" w:name="_GoBack"/>
-          <w:bookmarkEnd w:id="0"/>
-          <w:r>
-            <w:rPr>
-              <w:rStyle w:val="Hyperlink"/>
-              <w:noProof/>
-            </w:rPr>
-            <w:fldChar w:fldCharType="begin"/>
-          </w:r>
-          <w:r>
-            <w:rPr>
-              <w:rStyle w:val="Hyperlink"/>
-              <w:noProof/>
-            </w:rPr>
-            <w:instrText xml:space="preserve"> </w:instrText>
-          </w:r>
-          <w:r>
-            <w:rPr>
-              <w:noProof/>
-            </w:rPr>
-            <w:instrText>HYPERLINK \l "_Toc497830623"</w:instrText>
-          </w:r>
-          <w:r>
-            <w:rPr>
-              <w:rStyle w:val="Hyperlink"/>
-              <w:noProof/>
-            </w:rPr>
-            <w:instrText xml:space="preserve"> </w:instrText>
-          </w:r>
-          <w:r>
-            <w:rPr>
-              <w:rStyle w:val="Hyperlink"/>
-              <w:noProof/>
-            </w:rPr>
-          </w:r>
-          <w:r>
-            <w:rPr>
-              <w:rStyle w:val="Hyperlink"/>
-              <w:noProof/>
-            </w:rPr>
-            <w:fldChar w:fldCharType="separate"/>
-          </w:r>
-          <w:r>
-            <w:rPr>
-              <w:rStyle w:val="Hyperlink"/>
-              <w:noProof/>
-              <w:lang w:val="en-CA"/>
-            </w:rPr>
-            <w:t>1)</w:t>
-          </w:r>
-          <w:r>
-            <w:rPr>
-              <w:noProof/>
-              <w:sz w:val="22"/>
-              <w:szCs w:val="22"/>
-            </w:rPr>
-            <w:tab/>
-          </w:r>
-          <w:r>
-            <w:rPr>
-              <w:rStyle w:val="Hyperlink"/>
-              <w:noProof/>
-              <w:lang w:val="en-CA"/>
-            </w:rPr>
-            <w:t>Introduction</w:t>
-          </w:r>
-          <w:r>
-            <w:rPr>
-              <w:noProof/>
-              <w:webHidden/>
-            </w:rPr>
-            <w:tab/>
-          </w:r>
-          <w:r>
-            <w:rPr>
-              <w:noProof/>
-              <w:webHidden/>
-            </w:rPr>
-            <w:fldChar w:fldCharType="begin"/>
-          </w:r>
-          <w:r>
-            <w:rPr>
-              <w:noProof/>
-              <w:webHidden/>
-            </w:rPr>
-            <w:instrText xml:space="preserve"> PAGEREF _Toc497830623 \h </w:instrText>
-          </w:r>
-          <w:r>
-            <w:rPr>
-              <w:noProof/>
-              <w:webHidden/>
-            </w:rPr>
-          </w:r>
-          <w:r>
-            <w:rPr>
-              <w:noProof/>
-              <w:webHidden/>
-            </w:rPr>
-            <w:fldChar w:fldCharType="separate"/>
-          </w:r>
-          <w:r>
-            <w:rPr>
-              <w:noProof/>
-              <w:webHidden/>
-            </w:rPr>
-            <w:t>3</w:t>
-          </w:r>
-          <w:r>
-            <w:rPr>
-              <w:noProof/>
-              <w:webHidden/>
-            </w:rPr>
-            <w:fldChar w:fldCharType="end"/>
-          </w:r>
-          <w:r>
-            <w:rPr>
-              <w:rStyle w:val="Hyperlink"/>
-              <w:noProof/>
-            </w:rPr>
-            <w:fldChar w:fldCharType="end"/>
-          </w:r>
+          <w:hyperlink w:anchor="_Toc497830623" w:history="1">
+            <w:r>
+              <w:rPr>
+                <w:rStyle w:val="Hyperlink"/>
+                <w:noProof/>
+                <w:lang w:val="en-CA"/>
+              </w:rPr>
+              <w:t>1)</w:t>
+            </w:r>
+            <w:r>
+              <w:rPr>
+                <w:noProof/>
+                <w:sz w:val="22"/>
+                <w:szCs w:val="22"/>
+              </w:rPr>
+              <w:tab/>
+            </w:r>
+            <w:r>
+              <w:rPr>
+                <w:rStyle w:val="Hyperlink"/>
+                <w:noProof/>
+                <w:lang w:val="en-CA"/>
+              </w:rPr>
+              <w:t>Introduction</w:t>
+            </w:r>
+            <w:r>
+              <w:rPr>
+                <w:noProof/>
+                <w:webHidden/>
+              </w:rPr>
+              <w:tab/>
+            </w:r>
+            <w:r>
+              <w:rPr>
+                <w:noProof/>
+                <w:webHidden/>
+              </w:rPr>
+              <w:fldChar w:fldCharType="begin"/>
+            </w:r>
+            <w:r>
+              <w:rPr>
+                <w:noProof/>
+                <w:webHidden/>
+              </w:rPr>
+              <w:instrText xml:space="preserve"> PAGEREF _Toc497830623 \h </w:instrText>
+            </w:r>
+            <w:r>
+              <w:rPr>
+                <w:noProof/>
+                <w:webHidden/>
+              </w:rPr>
+            </w:r>
+            <w:r>
+              <w:rPr>
+                <w:noProof/>
+                <w:webHidden/>
+              </w:rPr>
+              <w:fldChar w:fldCharType="separate"/>
+            </w:r>
+            <w:r>
+              <w:rPr>
+                <w:noProof/>
+                <w:webHidden/>
+              </w:rPr>
+              <w:t>3</w:t>
+            </w:r>
+            <w:r>
+              <w:rPr>
+                <w:noProof/>
+                <w:webHidden/>
+              </w:rPr>
+              <w:fldChar w:fldCharType="end"/>
+            </w:r>
+          </w:hyperlink>
         </w:p>
         <w:p>
           <w:pPr>
@@ -502,7 +455,21 @@
                 <w:rStyle w:val="Hyperlink"/>
                 <w:noProof/>
               </w:rPr>
-              <w:t>Configuration XML and XML Schema Definition</w:t>
+              <w:t>Configuration XML and XML Sc</w:t>
+            </w:r>
+            <w:r>
+              <w:rPr>
+                <w:rStyle w:val="Hyperlink"/>
+                <w:noProof/>
+              </w:rPr>
+              <w:t>h</w:t>
+            </w:r>
+            <w:r>
+              <w:rPr>
+                <w:rStyle w:val="Hyperlink"/>
+                <w:noProof/>
+              </w:rPr>
+              <w:t>ema Definition</w:t>
             </w:r>
             <w:r>
               <w:rPr>
@@ -1119,7 +1086,7 @@
           <w:lang w:val="en-CA"/>
         </w:rPr>
       </w:pPr>
-      <w:bookmarkStart w:id="1" w:name="_Toc497830623"/>
+      <w:bookmarkStart w:id="0" w:name="_Toc497830623"/>
       <w:r>
         <w:rPr>
           <w:lang w:val="en-CA"/>
@@ -1127,7 +1094,7 @@
         <w:lastRenderedPageBreak/>
         <w:t>Introduction</w:t>
       </w:r>
-      <w:bookmarkEnd w:id="1"/>
+      <w:bookmarkEnd w:id="0"/>
     </w:p>
     <w:p>
       <w:pPr>
@@ -1412,7 +1379,7 @@
           <w:lang w:val="en-CA"/>
         </w:rPr>
       </w:pPr>
-      <w:bookmarkStart w:id="2" w:name="_Toc497830624"/>
+      <w:bookmarkStart w:id="1" w:name="_Toc497830624"/>
       <w:r>
         <w:rPr>
           <w:lang w:val="en-CA"/>
@@ -1420,45 +1387,45 @@
         <w:lastRenderedPageBreak/>
         <w:t>Major Components</w:t>
       </w:r>
+      <w:bookmarkEnd w:id="1"/>
+      <w:r>
+        <w:rPr>
+          <w:lang w:val="en-CA"/>
+        </w:rPr>
+        <w:t xml:space="preserve"> </w:t>
+      </w:r>
+    </w:p>
+    <w:p>
+      <w:pPr>
+        <w:rPr>
+          <w:lang w:val="en-CA"/>
+        </w:rPr>
+      </w:pPr>
+    </w:p>
+    <w:p>
+      <w:pPr>
+        <w:pStyle w:val="Heading2"/>
+      </w:pPr>
+      <w:bookmarkStart w:id="2" w:name="_Toc497830625"/>
+      <w:r>
+        <w:t>Configuration XML and X</w:t>
+      </w:r>
+      <w:r>
+        <w:t xml:space="preserve">ML </w:t>
+      </w:r>
+      <w:r>
+        <w:t>S</w:t>
+      </w:r>
+      <w:r>
+        <w:t xml:space="preserve">chema </w:t>
+      </w:r>
+      <w:r>
+        <w:t>D</w:t>
+      </w:r>
+      <w:r>
+        <w:t>efinition</w:t>
+      </w:r>
       <w:bookmarkEnd w:id="2"/>
-      <w:r>
-        <w:rPr>
-          <w:lang w:val="en-CA"/>
-        </w:rPr>
-        <w:t xml:space="preserve"> </w:t>
-      </w:r>
-    </w:p>
-    <w:p>
-      <w:pPr>
-        <w:rPr>
-          <w:lang w:val="en-CA"/>
-        </w:rPr>
-      </w:pPr>
-    </w:p>
-    <w:p>
-      <w:pPr>
-        <w:pStyle w:val="Heading2"/>
-      </w:pPr>
-      <w:bookmarkStart w:id="3" w:name="_Toc497830625"/>
-      <w:r>
-        <w:t>Configuration XML and X</w:t>
-      </w:r>
-      <w:r>
-        <w:t xml:space="preserve">ML </w:t>
-      </w:r>
-      <w:r>
-        <w:t>S</w:t>
-      </w:r>
-      <w:r>
-        <w:t xml:space="preserve">chema </w:t>
-      </w:r>
-      <w:r>
-        <w:t>D</w:t>
-      </w:r>
-      <w:r>
-        <w:t>efinition</w:t>
-      </w:r>
-      <w:bookmarkEnd w:id="3"/>
     </w:p>
     <w:p>
       <w:pPr>
@@ -1759,7 +1726,7 @@
       <w:pPr>
         <w:pStyle w:val="Heading2"/>
       </w:pPr>
-      <w:bookmarkStart w:id="4" w:name="_Toc497830626"/>
+      <w:bookmarkStart w:id="3" w:name="_Toc497830626"/>
       <w:r>
         <w:t>Framework Major</w:t>
       </w:r>
@@ -1769,7 +1736,7 @@
       <w:r>
         <w:t xml:space="preserve"> Classes</w:t>
       </w:r>
-      <w:bookmarkEnd w:id="4"/>
+      <w:bookmarkEnd w:id="3"/>
     </w:p>
     <w:p>
       <w:pPr>
@@ -1822,7 +1789,7 @@
           <w:lang w:val="en-CA"/>
         </w:rPr>
       </w:pPr>
-      <w:bookmarkStart w:id="5" w:name="_Toc497830627"/>
+      <w:bookmarkStart w:id="4" w:name="_Toc497830627"/>
       <w:r>
         <w:lastRenderedPageBreak/>
         <w:t>CapabilityManager</w:t>
@@ -1836,7 +1803,7 @@
       <w:r>
         <w:t>Classes</w:t>
       </w:r>
-      <w:bookmarkEnd w:id="5"/>
+      <w:bookmarkEnd w:id="4"/>
     </w:p>
     <w:p>
       <w:pPr>
@@ -2111,7 +2078,7 @@
           <w:lang w:val="en-CA"/>
         </w:rPr>
       </w:pPr>
-      <w:bookmarkStart w:id="6" w:name="_Toc497830628"/>
+      <w:bookmarkStart w:id="5" w:name="_Toc497830628"/>
       <w:r>
         <w:rPr>
           <w:lang w:val="en-CA"/>
@@ -2143,7 +2110,7 @@
         </w:rPr>
         <w:t xml:space="preserve"> Classes</w:t>
       </w:r>
-      <w:bookmarkEnd w:id="6"/>
+      <w:bookmarkEnd w:id="5"/>
     </w:p>
     <w:p>
       <w:pPr>
@@ -2396,7 +2363,7 @@
           <w:lang w:val="en-CA"/>
         </w:rPr>
       </w:pPr>
-      <w:bookmarkStart w:id="7" w:name="_Toc497830629"/>
+      <w:bookmarkStart w:id="6" w:name="_Toc497830629"/>
       <w:r>
         <w:rPr>
           <w:lang w:val="en-CA"/>
@@ -2409,7 +2376,7 @@
         </w:rPr>
         <w:t>JUnit classes</w:t>
       </w:r>
-      <w:bookmarkEnd w:id="7"/>
+      <w:bookmarkEnd w:id="6"/>
     </w:p>
     <w:p>
       <w:pPr>
@@ -2778,7 +2745,6 @@
         </w:rPr>
       </w:pPr>
       <w:proofErr w:type="spellStart"/>
-      <w:proofErr w:type="gramStart"/>
       <w:r>
         <w:rPr>
           <w:lang w:val="en-CA"/>
@@ -2786,7 +2752,6 @@
         <w:t>testInvalidConfigMidExec</w:t>
       </w:r>
       <w:proofErr w:type="spellEnd"/>
-      <w:proofErr w:type="gramEnd"/>
     </w:p>
     <w:p>
       <w:pPr>
@@ -2800,7 +2765,6 @@
         </w:rPr>
       </w:pPr>
       <w:proofErr w:type="spellStart"/>
-      <w:proofErr w:type="gramStart"/>
       <w:r>
         <w:rPr>
           <w:lang w:val="en-CA"/>
@@ -2808,7 +2772,6 @@
         <w:t>testMisplacedConfigAtStart</w:t>
       </w:r>
       <w:proofErr w:type="spellEnd"/>
-      <w:proofErr w:type="gramEnd"/>
     </w:p>
     <w:p>
       <w:pPr>
@@ -2822,7 +2785,6 @@
         </w:rPr>
       </w:pPr>
       <w:proofErr w:type="spellStart"/>
-      <w:proofErr w:type="gramStart"/>
       <w:r>
         <w:rPr>
           <w:lang w:val="en-CA"/>
@@ -2830,7 +2792,6 @@
         <w:t>testMisplacedConfigMidExecution</w:t>
       </w:r>
       <w:proofErr w:type="spellEnd"/>
-      <w:proofErr w:type="gramEnd"/>
     </w:p>
     <w:p>
       <w:pPr>
@@ -2844,7 +2805,6 @@
         </w:rPr>
       </w:pPr>
       <w:proofErr w:type="spellStart"/>
-      <w:proofErr w:type="gramStart"/>
       <w:r>
         <w:rPr>
           <w:lang w:val="en-CA"/>
@@ -2853,7 +2813,6 @@
         <w:t>testString</w:t>
       </w:r>
       <w:proofErr w:type="spellEnd"/>
-      <w:proofErr w:type="gramEnd"/>
     </w:p>
     <w:p>
       <w:pPr>
@@ -2866,14 +2825,14 @@
           <w:lang w:val="en-CA"/>
         </w:rPr>
       </w:pPr>
-      <w:bookmarkStart w:id="8" w:name="_Toc497830630"/>
+      <w:bookmarkStart w:id="7" w:name="_Toc497830630"/>
       <w:r>
         <w:rPr>
           <w:lang w:val="en-CA"/>
         </w:rPr>
         <w:t>Framework code coverage and code violations</w:t>
       </w:r>
-      <w:bookmarkEnd w:id="8"/>
+      <w:bookmarkEnd w:id="7"/>
     </w:p>
     <w:p>
       <w:pPr>
@@ -3008,14 +2967,14 @@
           <w:lang w:val="en-CA"/>
         </w:rPr>
       </w:pPr>
-      <w:bookmarkStart w:id="9" w:name="_Toc497830631"/>
+      <w:bookmarkStart w:id="8" w:name="_Toc497830631"/>
       <w:r>
         <w:rPr>
           <w:lang w:val="en-CA"/>
         </w:rPr>
         <w:t>Framework integration with exiting Delta Code</w:t>
       </w:r>
-      <w:bookmarkEnd w:id="9"/>
+      <w:bookmarkEnd w:id="8"/>
     </w:p>
     <w:p>
       <w:pPr>
@@ -3190,6 +3149,34 @@
         <w:t>enum</w:t>
       </w:r>
       <w:proofErr w:type="spellEnd"/>
+    </w:p>
+    <w:p>
+      <w:pPr>
+        <w:pStyle w:val="ListParagraph"/>
+        <w:numPr>
+          <w:ilvl w:val="0"/>
+          <w:numId w:val="14"/>
+        </w:numPr>
+      </w:pPr>
+      <w:r>
+        <w:t xml:space="preserve">The framework loads the configuration file and the schema (XSD) from class path. </w:t>
+      </w:r>
+      <w:r>
+        <w:t xml:space="preserve">Make sure that Configuration XML and the schema is in the </w:t>
+      </w:r>
+      <w:proofErr w:type="spellStart"/>
+      <w:r>
+        <w:t>classpath</w:t>
+      </w:r>
+      <w:proofErr w:type="spellEnd"/>
+      <w:r>
+        <w:t xml:space="preserve"> before running the application using this fram</w:t>
+      </w:r>
+      <w:bookmarkStart w:id="9" w:name="_GoBack"/>
+      <w:bookmarkEnd w:id="9"/>
+      <w:r>
+        <w:t xml:space="preserve">ework. </w:t>
+      </w:r>
     </w:p>
     <w:p>
       <w:pPr>
@@ -3276,7 +3263,7 @@
           <w:rPr>
             <w:noProof/>
           </w:rPr>
-          <w:t>11</w:t>
+          <w:t>10</w:t>
         </w:r>
         <w:r>
           <w:rPr>
@@ -6369,7 +6356,7 @@
 </file>
 
 <file path=customXml/itemProps1.xml><?xml version="1.0" encoding="utf-8"?>
-<ds:datastoreItem xmlns:ds="http://schemas.openxmlformats.org/officeDocument/2006/customXml" ds:itemID="{3AE14F26-9EFD-423E-B4E8-9B1EE17FFD79}">
+<ds:datastoreItem xmlns:ds="http://schemas.openxmlformats.org/officeDocument/2006/customXml" ds:itemID="{9597407F-3928-42E4-A755-CC4A60FE9294}">
   <ds:schemaRefs>
     <ds:schemaRef ds:uri="http://schemas.openxmlformats.org/officeDocument/2006/bibliography"/>
   </ds:schemaRefs>

</xml_diff>